<commit_message>
Update for paragraph justification
</commit_message>
<xml_diff>
--- a/Project Proposal.docx
+++ b/Project Proposal.docx
@@ -44,35 +44,13 @@
         <w:rPr>
           <w:rFonts w:ascii="Arial" w:hAnsi="Arial" w:cs="Arial"/>
         </w:rPr>
-        <w:t xml:space="preserve">, Timothy </w:t>
-      </w:r>
-      <w:proofErr w:type="spellStart"/>
-      <w:r>
-        <w:rPr>
-          <w:rFonts w:ascii="Arial" w:hAnsi="Arial" w:cs="Arial"/>
-        </w:rPr>
-        <w:t>OMalley</w:t>
-      </w:r>
-      <w:proofErr w:type="spellEnd"/>
-      <w:r>
-        <w:rPr>
-          <w:rFonts w:ascii="Arial" w:hAnsi="Arial" w:cs="Arial"/>
-        </w:rPr>
-        <w:t xml:space="preserve">, </w:t>
-      </w:r>
-      <w:proofErr w:type="spellStart"/>
-      <w:r>
-        <w:rPr>
-          <w:rFonts w:ascii="Arial" w:hAnsi="Arial" w:cs="Arial"/>
-        </w:rPr>
-        <w:t>Kristan</w:t>
-      </w:r>
-      <w:proofErr w:type="spellEnd"/>
-      <w:r>
-        <w:rPr>
-          <w:rFonts w:ascii="Arial" w:hAnsi="Arial" w:cs="Arial"/>
-        </w:rPr>
-        <w:t xml:space="preserve"> Pruett</w:t>
+        <w:t>, Timothy OMalley</w:t>
+      </w:r>
+      <w:r>
+        <w:rPr>
+          <w:rFonts w:ascii="Arial" w:hAnsi="Arial" w:cs="Arial"/>
+        </w:rPr>
+        <w:t>, Kristan Pruett</w:t>
       </w:r>
     </w:p>
     <w:p>
@@ -178,15 +156,12 @@
         </w:rPr>
         <w:t>showing a 4.2%</w:t>
       </w:r>
-    </w:p>
-    <w:p>
-      <w:pPr>
-        <w:spacing w:line="276" w:lineRule="auto"/>
-        <w:jc w:val="both"/>
-        <w:rPr>
-          <w:rFonts w:ascii="Arial" w:hAnsi="Arial" w:cs="Arial"/>
-        </w:rPr>
-      </w:pPr>
+      <w:r>
+        <w:rPr>
+          <w:rFonts w:ascii="Arial" w:hAnsi="Arial" w:cs="Arial"/>
+        </w:rPr>
+        <w:t xml:space="preserve"> </w:t>
+      </w:r>
       <w:r>
         <w:rPr>
           <w:rFonts w:ascii="Arial" w:hAnsi="Arial" w:cs="Arial"/>
@@ -418,21 +393,7 @@
         <w:rPr>
           <w:rFonts w:ascii="Arial" w:hAnsi="Arial" w:cs="Arial"/>
         </w:rPr>
-        <w:t xml:space="preserve">Using a regression analysis from </w:t>
-      </w:r>
-      <w:proofErr w:type="spellStart"/>
-      <w:r>
-        <w:rPr>
-          <w:rFonts w:ascii="Arial" w:hAnsi="Arial" w:cs="Arial"/>
-        </w:rPr>
-        <w:t>Sklearn</w:t>
-      </w:r>
-      <w:proofErr w:type="spellEnd"/>
-      <w:r>
-        <w:rPr>
-          <w:rFonts w:ascii="Arial" w:hAnsi="Arial" w:cs="Arial"/>
-        </w:rPr>
-        <w:t xml:space="preserve"> we are going to develop a model to predict what the foster care needs will be 5, 10, and 20 years from now.  We will be looking at predicting the number of children in care as well as TPR predictions for the future as that can also be used to estimate group home needs for children </w:t>
+        <w:t xml:space="preserve">Using a regression analysis from Sklearn we are going to develop a model to predict what the foster care needs will be 5, 10, and 20 years from now.  We will be looking at predicting the number of children in care as well as TPR predictions for the future as that can also be used to estimate group home needs for children </w:t>
       </w:r>
       <w:r>
         <w:rPr>
@@ -756,14 +717,12 @@
           <w:rFonts w:ascii="Arial" w:hAnsi="Arial" w:cs="Arial"/>
         </w:rPr>
       </w:pPr>
-      <w:proofErr w:type="spellStart"/>
       <w:r>
         <w:rPr>
           <w:rFonts w:ascii="Arial" w:hAnsi="Arial" w:cs="Arial"/>
         </w:rPr>
         <w:t>Plotly</w:t>
       </w:r>
-      <w:proofErr w:type="spellEnd"/>
     </w:p>
     <w:p>
       <w:pPr>

</xml_diff>